<commit_message>
Druga wersja sprawka 🔥
</commit_message>
<xml_diff>
--- a/dokumenty/plik3.docx
+++ b/dokumenty/plik3.docx
@@ -9,6 +9,66 @@
     </w:p>
     <w:p>
       <w:r>
+        <w:rPr>
+          <w:color w:val="EE0000"/>
+        </w:rPr>
+        <w:drawing>
+          <wp:anchor distT="0" distB="0" distL="114300" distR="114300" simplePos="0" relativeHeight="251658240" behindDoc="0" locked="0" layoutInCell="1" allowOverlap="1" wp14:anchorId="35771336" wp14:editId="1D88E1D9">
+            <wp:simplePos x="0" y="0"/>
+            <wp:positionH relativeFrom="margin">
+              <wp:align>right</wp:align>
+            </wp:positionH>
+            <wp:positionV relativeFrom="page">
+              <wp:posOffset>1986280</wp:posOffset>
+            </wp:positionV>
+            <wp:extent cx="5734050" cy="3335020"/>
+            <wp:effectExtent l="0" t="0" r="0" b="0"/>
+            <wp:wrapTopAndBottom/>
+            <wp:docPr id="2100210972" name="Picture 1"/>
+            <wp:cNvGraphicFramePr>
+              <a:graphicFrameLocks xmlns:a="http://schemas.openxmlformats.org/drawingml/2006/main" noChangeAspect="1"/>
+            </wp:cNvGraphicFramePr>
+            <a:graphic xmlns:a="http://schemas.openxmlformats.org/drawingml/2006/main">
+              <a:graphicData uri="http://schemas.openxmlformats.org/drawingml/2006/picture">
+                <pic:pic xmlns:pic="http://schemas.openxmlformats.org/drawingml/2006/picture">
+                  <pic:nvPicPr>
+                    <pic:cNvPr id="2100210972" name=""/>
+                    <pic:cNvPicPr/>
+                  </pic:nvPicPr>
+                  <pic:blipFill>
+                    <a:blip r:embed="rId6" cstate="print">
+                      <a:extLst>
+                        <a:ext uri="{28A0092B-C50C-407E-A947-70E740481C1C}">
+                          <a14:useLocalDpi xmlns:a14="http://schemas.microsoft.com/office/drawing/2010/main" val="0"/>
+                        </a:ext>
+                      </a:extLst>
+                    </a:blip>
+                    <a:stretch>
+                      <a:fillRect/>
+                    </a:stretch>
+                  </pic:blipFill>
+                  <pic:spPr>
+                    <a:xfrm>
+                      <a:off x="0" y="0"/>
+                      <a:ext cx="5734050" cy="3335020"/>
+                    </a:xfrm>
+                    <a:prstGeom prst="rect">
+                      <a:avLst/>
+                    </a:prstGeom>
+                  </pic:spPr>
+                </pic:pic>
+              </a:graphicData>
+            </a:graphic>
+            <wp14:sizeRelH relativeFrom="margin">
+              <wp14:pctWidth>0</wp14:pctWidth>
+            </wp14:sizeRelH>
+            <wp14:sizeRelV relativeFrom="margin">
+              <wp14:pctHeight>0</wp14:pctHeight>
+            </wp14:sizeRelV>
+          </wp:anchor>
+        </w:drawing>
+      </w:r>
+      <w:r>
         <w:t>Projekt miał lekko zmieni</w:t>
       </w:r>
       <w:r>
@@ -20,57 +80,142 @@
     </w:p>
     <w:p>
       <w:r>
-        <w:t xml:space="preserve">[ZDJĘCIE AKTUALNIE </w:t>
-      </w:r>
-      <w:r>
-        <w:t xml:space="preserve">WYGLĄDAJĄCEGO </w:t>
-      </w:r>
-      <w:r>
-        <w:t>PROGRAMU, najlepiej z wydrukowaną częścią]</w:t>
+        <w:t>Obsługa programu jest bardzo prosta i intuitywna</w:t>
+      </w:r>
+      <w:r>
+        <w:t xml:space="preserve">. Do kontroli kamery wykorzystuje się standardowe </w:t>
+      </w:r>
+      <w:r>
+        <w:t>klawisze (WASD, spacja oraz CTRL)</w:t>
+      </w:r>
+      <w:r>
+        <w:t xml:space="preserve">. Dodatkowo zostały dodane </w:t>
+      </w:r>
+      <w:r>
+        <w:t>guziki E i Q</w:t>
+      </w:r>
+      <w:r>
+        <w:t xml:space="preserve"> do kontroli </w:t>
+      </w:r>
+      <w:r>
+        <w:t xml:space="preserve">roll oraz scroll do szybszego poruszania się </w:t>
+      </w:r>
+      <w:r>
+        <w:t xml:space="preserve">w przód i w tył. </w:t>
+      </w:r>
+      <w:r>
+        <w:t xml:space="preserve">Można zmieniać </w:t>
+      </w:r>
+      <w:r>
+        <w:t xml:space="preserve">kąt oświetlenia sceny za pomocą strzałek oraz ładować pliki gcode przez </w:t>
+      </w:r>
+      <w:r>
+        <w:t>przeciągnięcie ich do okna.</w:t>
       </w:r>
     </w:p>
     <w:p>
       <w:r>
-        <w:t>Obsługa programu jest bardzo prosta i intuitywna</w:t>
-      </w:r>
-      <w:r>
-        <w:t xml:space="preserve">. Do kontroli kamery wykorzystuje się standardowe </w:t>
-      </w:r>
-      <w:r>
-        <w:t>klawisze (WASD, spacja oraz CTRL)</w:t>
-      </w:r>
-      <w:r>
-        <w:t xml:space="preserve">. Dodatkowo zostały dodane </w:t>
-      </w:r>
-      <w:r>
-        <w:t>guziki E i Q</w:t>
-      </w:r>
-      <w:r>
-        <w:t xml:space="preserve"> do kontroli </w:t>
-      </w:r>
-      <w:r>
-        <w:t xml:space="preserve">roll oraz scroll do szybszego poruszania się </w:t>
-      </w:r>
-      <w:r>
-        <w:t xml:space="preserve">w przód i w tył. </w:t>
-      </w:r>
-      <w:r>
-        <w:t xml:space="preserve">Można zmieniać </w:t>
-      </w:r>
-      <w:r>
-        <w:t xml:space="preserve">kąt oświetlenia sceny za pomocą strzałek oraz ładować pliki gcode przez </w:t>
-      </w:r>
-      <w:r>
-        <w:t>przeciągnięcie ich do okna.</w:t>
-      </w:r>
-    </w:p>
-    <w:p>
-      <w:r>
-        <w:t>[OPIS STRUKTURY PROGRAMU]</w:t>
+        <w:t xml:space="preserve">Program jest </w:t>
+      </w:r>
+      <w:r>
+        <w:t xml:space="preserve">zbudowany </w:t>
+      </w:r>
+      <w:r>
+        <w:t>z 4 klas (jedna jest polimorficznie połączona z inną)</w:t>
+      </w:r>
+      <w:r>
+        <w:t>, funkcji wspierających</w:t>
+      </w:r>
+      <w:r>
+        <w:t xml:space="preserve"> oraz z głównej funkcji main.</w:t>
+      </w:r>
+      <w:r>
+        <w:br/>
+        <w:t xml:space="preserve">Klasa </w:t>
+      </w:r>
+      <w:r>
+        <w:t xml:space="preserve">main_model jest wykorzystywana do wgrywania modeli </w:t>
+      </w:r>
+      <w:r>
+        <w:t xml:space="preserve">3D drukarki, główną ramę bezpośrednio i pozostałe osie przez klasę </w:t>
+      </w:r>
+      <w:r>
+        <w:t xml:space="preserve">modele która jest jej polimorfizmem. </w:t>
+      </w:r>
+      <w:r>
+        <w:t>Zawiera konstruktor, dekonstruktor oraz funkcję do rysowania.</w:t>
+      </w:r>
+      <w:r>
+        <w:br/>
+        <w:t xml:space="preserve">Klasa modele rozbudowuje poprzednią klasę </w:t>
+      </w:r>
+      <w:r>
+        <w:t xml:space="preserve">o dodatkowe funkcje oraz zmienną prywatną. </w:t>
+      </w:r>
+      <w:r>
+        <w:t>Te zmiany pozwalają tej klasie na wsparcie BoundingBox</w:t>
+      </w:r>
+      <w:r>
+        <w:t>’ów które są użyteczne w detekcji kolizji.</w:t>
+      </w:r>
+      <w:r>
+        <w:br/>
+        <w:t xml:space="preserve">Klasa </w:t>
+      </w:r>
+      <w:r>
+        <w:t xml:space="preserve">TargetPoint jest odpowiedzialna za wszystkie ruchy </w:t>
+      </w:r>
+      <w:r>
+        <w:t>elementów co egzekwuje jej główna funkcja MoveToPoint.</w:t>
+      </w:r>
+      <w:r>
+        <w:t xml:space="preserve"> Wykonuje te ruchy w oparciu o </w:t>
+      </w:r>
+      <w:r>
+        <w:t>wektor zawierający wszystkie parametry co do ruchów, które miałaby drukarka wykonać.</w:t>
+      </w:r>
+      <w:r>
+        <w:br/>
+        <w:t xml:space="preserve">Ostatnią klasą jest Extruder, która odpowiada za </w:t>
+      </w:r>
+      <w:r>
+        <w:t xml:space="preserve">generowanie wizualizacji </w:t>
+      </w:r>
+      <w:r>
+        <w:t xml:space="preserve">wydruku. </w:t>
+      </w:r>
+      <w:r>
+        <w:t xml:space="preserve">Cały proces opiera się o generację meshy na </w:t>
+      </w:r>
+      <w:r>
+        <w:t xml:space="preserve">podstawie ruchów głowicy oraz dodatkowej publicznej listy </w:t>
+      </w:r>
+      <w:r>
+        <w:t>zawierającej informacje o rodzaju ruchu wykonywanym.</w:t>
+      </w:r>
+      <w:r>
+        <w:t xml:space="preserve"> Potrzebna jest generacja wielu meshy zamiast jednego, gdyż </w:t>
+      </w:r>
+      <w:r>
+        <w:t xml:space="preserve">standardowa struktura </w:t>
+      </w:r>
+      <w:r>
+        <w:lastRenderedPageBreak/>
+        <w:t>mesha  w raylibie przepełniała się nawet przy najmniejszych wydrukach.</w:t>
+      </w:r>
+      <w:r>
+        <w:br/>
+        <w:t xml:space="preserve">Ostatnim ważnym elementem programu jest funkcja GcodeAnalizer, która odpowiada za </w:t>
+      </w:r>
+      <w:r>
+        <w:t xml:space="preserve">interpretację plików pod drukarki 3D (gcode) i wygenerowanie na ich podstawie </w:t>
+      </w:r>
+      <w:r>
+        <w:t>parametrów ruchu dla funkcji MoveToPoint.</w:t>
       </w:r>
     </w:p>
     <w:sectPr>
-      <w:headerReference w:type="default" r:id="rId6"/>
+      <w:headerReference w:type="default" r:id="rId7"/>
       <w:pgSz w:w="11906" w:h="16838"/>
       <w:pgMar w:top="1440" w:right="1440" w:bottom="1440" w:left="1440" w:header="708" w:footer="708" w:gutter="0"/>
       <w:cols w:space="708"/>

</xml_diff>